<commit_message>
opdateret rapport med UC bilag
</commit_message>
<xml_diff>
--- a/06-Deployment/Er tilføjet/Bilag .docx
+++ b/06-Deployment/Er tilføjet/Bilag .docx
@@ -10,27 +10,14 @@
       <w:r>
         <w:t xml:space="preserve">Bilag </w:t>
       </w:r>
-      <w:r>
-        <w:fldChar w:fldCharType="begin"/>
-      </w:r>
-      <w:r>
-        <w:instrText xml:space="preserve"> SEQ Bilag \* ARABIC </w:instrText>
-      </w:r>
-      <w:r>
-        <w:fldChar w:fldCharType="separate"/>
-      </w:r>
-      <w:r>
-        <w:rPr>
-          <w:noProof/>
-        </w:rPr>
-        <w:t>1</w:t>
-      </w:r>
-      <w:r>
-        <w:rPr>
-          <w:noProof/>
-        </w:rPr>
-        <w:fldChar w:fldCharType="end"/>
-      </w:r>
+      <w:fldSimple w:instr=" SEQ Bilag \* ARABIC ">
+        <w:r>
+          <w:rPr>
+            <w:noProof/>
+          </w:rPr>
+          <w:t>1</w:t>
+        </w:r>
+      </w:fldSimple>
       <w:r>
         <w:t xml:space="preserve"> </w:t>
       </w:r>
@@ -60,7 +47,7 @@
           <v:shape id="_x0000_i1025" type="#_x0000_t75" style="width:370.8pt;height:397.8pt" o:ole="">
             <v:imagedata r:id="rId4" o:title=""/>
           </v:shape>
-          <o:OLEObject Type="Embed" ProgID="Visio.Drawing.15" ShapeID="_x0000_i1025" DrawAspect="Content" ObjectID="_1494307221" r:id="rId5"/>
+          <o:OLEObject Type="Embed" ProgID="Visio.Drawing.15" ShapeID="_x0000_i1025" DrawAspect="Content" ObjectID="_1494316231" r:id="rId5"/>
         </w:object>
       </w:r>
     </w:p>
@@ -73,27 +60,14 @@
       <w:r>
         <w:t xml:space="preserve">Bilag </w:t>
       </w:r>
-      <w:r>
-        <w:fldChar w:fldCharType="begin"/>
-      </w:r>
-      <w:r>
-        <w:instrText xml:space="preserve"> SEQ Bilag \* ARABIC </w:instrText>
-      </w:r>
-      <w:r>
-        <w:fldChar w:fldCharType="separate"/>
-      </w:r>
-      <w:r>
-        <w:rPr>
-          <w:noProof/>
-        </w:rPr>
-        <w:t>2</w:t>
-      </w:r>
-      <w:r>
-        <w:rPr>
-          <w:noProof/>
-        </w:rPr>
-        <w:fldChar w:fldCharType="end"/>
-      </w:r>
+      <w:fldSimple w:instr=" SEQ Bilag \* ARABIC ">
+        <w:r>
+          <w:rPr>
+            <w:noProof/>
+          </w:rPr>
+          <w:t>2</w:t>
+        </w:r>
+      </w:fldSimple>
       <w:r>
         <w:t xml:space="preserve"> </w:t>
       </w:r>
@@ -104,7 +78,7 @@
           <v:shape id="_x0000_i1026" type="#_x0000_t75" style="width:262.8pt;height:76.8pt" o:ole="">
             <v:imagedata r:id="rId6" o:title=""/>
           </v:shape>
-          <o:OLEObject Type="Embed" ProgID="Visio.Drawing.15" ShapeID="_x0000_i1026" DrawAspect="Content" ObjectID="_1494307222" r:id="rId7"/>
+          <o:OLEObject Type="Embed" ProgID="Visio.Drawing.15" ShapeID="_x0000_i1026" DrawAspect="Content" ObjectID="_1494316232" r:id="rId7"/>
         </w:object>
       </w:r>
     </w:p>
@@ -122,27 +96,14 @@
         <w:lastRenderedPageBreak/>
         <w:t xml:space="preserve">Bilag </w:t>
       </w:r>
-      <w:r>
-        <w:fldChar w:fldCharType="begin"/>
-      </w:r>
-      <w:r>
-        <w:instrText xml:space="preserve"> SEQ Bilag \* ARABIC </w:instrText>
-      </w:r>
-      <w:r>
-        <w:fldChar w:fldCharType="separate"/>
-      </w:r>
-      <w:r>
-        <w:rPr>
-          <w:noProof/>
-        </w:rPr>
-        <w:t>3</w:t>
-      </w:r>
-      <w:r>
-        <w:rPr>
-          <w:noProof/>
-        </w:rPr>
-        <w:fldChar w:fldCharType="end"/>
-      </w:r>
+      <w:fldSimple w:instr=" SEQ Bilag \* ARABIC ">
+        <w:r>
+          <w:rPr>
+            <w:noProof/>
+          </w:rPr>
+          <w:t>3</w:t>
+        </w:r>
+      </w:fldSimple>
       <w:r>
         <w:t xml:space="preserve"> </w:t>
       </w:r>
@@ -153,7 +114,7 @@
           <v:shape id="_x0000_i1027" type="#_x0000_t75" style="width:481.2pt;height:239.4pt" o:ole="">
             <v:imagedata r:id="rId8" o:title=""/>
           </v:shape>
-          <o:OLEObject Type="Embed" ProgID="Visio.Drawing.15" ShapeID="_x0000_i1027" DrawAspect="Content" ObjectID="_1494307223" r:id="rId9"/>
+          <o:OLEObject Type="Embed" ProgID="Visio.Drawing.15" ShapeID="_x0000_i1027" DrawAspect="Content" ObjectID="_1494316233" r:id="rId9"/>
         </w:object>
       </w:r>
     </w:p>
@@ -166,27 +127,14 @@
       <w:r>
         <w:t xml:space="preserve">Bilag </w:t>
       </w:r>
-      <w:r>
-        <w:fldChar w:fldCharType="begin"/>
-      </w:r>
-      <w:r>
-        <w:instrText xml:space="preserve"> SEQ Bilag \* ARABIC </w:instrText>
-      </w:r>
-      <w:r>
-        <w:fldChar w:fldCharType="separate"/>
-      </w:r>
-      <w:r>
-        <w:rPr>
-          <w:noProof/>
-        </w:rPr>
-        <w:t>4</w:t>
-      </w:r>
-      <w:r>
-        <w:rPr>
-          <w:noProof/>
-        </w:rPr>
-        <w:fldChar w:fldCharType="end"/>
-      </w:r>
+      <w:fldSimple w:instr=" SEQ Bilag \* ARABIC ">
+        <w:r>
+          <w:rPr>
+            <w:noProof/>
+          </w:rPr>
+          <w:t>4</w:t>
+        </w:r>
+      </w:fldSimple>
       <w:r>
         <w:t xml:space="preserve"> </w:t>
       </w:r>
@@ -197,7 +145,7 @@
           <v:shape id="_x0000_i1028" type="#_x0000_t75" style="width:481.8pt;height:264pt" o:ole="">
             <v:imagedata r:id="rId10" o:title=""/>
           </v:shape>
-          <o:OLEObject Type="Embed" ProgID="Visio.Drawing.15" ShapeID="_x0000_i1028" DrawAspect="Content" ObjectID="_1494307224" r:id="rId11"/>
+          <o:OLEObject Type="Embed" ProgID="Visio.Drawing.15" ShapeID="_x0000_i1028" DrawAspect="Content" ObjectID="_1494316234" r:id="rId11"/>
         </w:object>
       </w:r>
     </w:p>
@@ -211,27 +159,14 @@
         <w:lastRenderedPageBreak/>
         <w:t xml:space="preserve">Bilag </w:t>
       </w:r>
-      <w:r>
-        <w:fldChar w:fldCharType="begin"/>
-      </w:r>
-      <w:r>
-        <w:instrText xml:space="preserve"> SEQ Bilag \* ARABIC </w:instrText>
-      </w:r>
-      <w:r>
-        <w:fldChar w:fldCharType="separate"/>
-      </w:r>
-      <w:r>
-        <w:rPr>
-          <w:noProof/>
-        </w:rPr>
-        <w:t>5</w:t>
-      </w:r>
-      <w:r>
-        <w:rPr>
-          <w:noProof/>
-        </w:rPr>
-        <w:fldChar w:fldCharType="end"/>
-      </w:r>
+      <w:fldSimple w:instr=" SEQ Bilag \* ARABIC ">
+        <w:r>
+          <w:rPr>
+            <w:noProof/>
+          </w:rPr>
+          <w:t>5</w:t>
+        </w:r>
+      </w:fldSimple>
     </w:p>
     <w:p>
       <w:r>
@@ -239,7 +174,7 @@
           <v:shape id="_x0000_i1029" type="#_x0000_t75" style="width:364.2pt;height:339.6pt" o:ole="">
             <v:imagedata r:id="rId12" o:title=""/>
           </v:shape>
-          <o:OLEObject Type="Embed" ProgID="Visio.Drawing.15" ShapeID="_x0000_i1029" DrawAspect="Content" ObjectID="_1494307225" r:id="rId13"/>
+          <o:OLEObject Type="Embed" ProgID="Visio.Drawing.15" ShapeID="_x0000_i1029" DrawAspect="Content" ObjectID="_1494316235" r:id="rId13"/>
         </w:object>
       </w:r>
     </w:p>
@@ -254,27 +189,14 @@
         <w:lastRenderedPageBreak/>
         <w:t xml:space="preserve">Bilag </w:t>
       </w:r>
-      <w:r>
-        <w:fldChar w:fldCharType="begin"/>
-      </w:r>
-      <w:r>
-        <w:instrText xml:space="preserve"> SEQ Bilag \* ARABIC </w:instrText>
-      </w:r>
-      <w:r>
-        <w:fldChar w:fldCharType="separate"/>
-      </w:r>
-      <w:r>
-        <w:rPr>
-          <w:noProof/>
-        </w:rPr>
-        <w:t>6</w:t>
-      </w:r>
-      <w:r>
-        <w:rPr>
-          <w:noProof/>
-        </w:rPr>
-        <w:fldChar w:fldCharType="end"/>
-      </w:r>
+      <w:fldSimple w:instr=" SEQ Bilag \* ARABIC ">
+        <w:r>
+          <w:rPr>
+            <w:noProof/>
+          </w:rPr>
+          <w:t>6</w:t>
+        </w:r>
+      </w:fldSimple>
     </w:p>
     <w:p>
       <w:r>
@@ -282,7 +204,7 @@
           <v:shape id="_x0000_i1030" type="#_x0000_t75" style="width:377.4pt;height:339.6pt" o:ole="">
             <v:imagedata r:id="rId14" o:title=""/>
           </v:shape>
-          <o:OLEObject Type="Embed" ProgID="Visio.Drawing.15" ShapeID="_x0000_i1030" DrawAspect="Content" ObjectID="_1494307226" r:id="rId15"/>
+          <o:OLEObject Type="Embed" ProgID="Visio.Drawing.15" ShapeID="_x0000_i1030" DrawAspect="Content" ObjectID="_1494316236" r:id="rId15"/>
         </w:object>
       </w:r>
     </w:p>
@@ -296,27 +218,14 @@
         <w:lastRenderedPageBreak/>
         <w:t xml:space="preserve">Bilag </w:t>
       </w:r>
-      <w:r>
-        <w:fldChar w:fldCharType="begin"/>
-      </w:r>
-      <w:r>
-        <w:instrText xml:space="preserve"> SEQ Bilag \* ARABIC </w:instrText>
-      </w:r>
-      <w:r>
-        <w:fldChar w:fldCharType="separate"/>
-      </w:r>
-      <w:r>
-        <w:rPr>
-          <w:noProof/>
-        </w:rPr>
-        <w:t>7</w:t>
-      </w:r>
-      <w:r>
-        <w:rPr>
-          <w:noProof/>
-        </w:rPr>
-        <w:fldChar w:fldCharType="end"/>
-      </w:r>
+      <w:fldSimple w:instr=" SEQ Bilag \* ARABIC ">
+        <w:r>
+          <w:rPr>
+            <w:noProof/>
+          </w:rPr>
+          <w:t>7</w:t>
+        </w:r>
+      </w:fldSimple>
     </w:p>
     <w:p>
       <w:pPr>
@@ -373,27 +282,14 @@
       <w:r>
         <w:t xml:space="preserve">Bilag </w:t>
       </w:r>
-      <w:r>
-        <w:fldChar w:fldCharType="begin"/>
-      </w:r>
-      <w:r>
-        <w:instrText xml:space="preserve"> SEQ Bilag \* ARABIC </w:instrText>
-      </w:r>
-      <w:r>
-        <w:fldChar w:fldCharType="separate"/>
-      </w:r>
-      <w:r>
-        <w:rPr>
-          <w:noProof/>
-        </w:rPr>
-        <w:t>8</w:t>
-      </w:r>
-      <w:r>
-        <w:rPr>
-          <w:noProof/>
-        </w:rPr>
-        <w:fldChar w:fldCharType="end"/>
-      </w:r>
+      <w:fldSimple w:instr=" SEQ Bilag \* ARABIC ">
+        <w:r>
+          <w:rPr>
+            <w:noProof/>
+          </w:rPr>
+          <w:t>8</w:t>
+        </w:r>
+      </w:fldSimple>
     </w:p>
     <w:p>
       <w:r>
@@ -447,27 +343,14 @@
         <w:lastRenderedPageBreak/>
         <w:t xml:space="preserve">Bilag </w:t>
       </w:r>
-      <w:r>
-        <w:fldChar w:fldCharType="begin"/>
-      </w:r>
-      <w:r>
-        <w:instrText xml:space="preserve"> SEQ Bilag \* ARABIC </w:instrText>
-      </w:r>
-      <w:r>
-        <w:fldChar w:fldCharType="separate"/>
-      </w:r>
-      <w:r>
-        <w:rPr>
-          <w:noProof/>
-        </w:rPr>
-        <w:t>9</w:t>
-      </w:r>
-      <w:r>
-        <w:rPr>
-          <w:noProof/>
-        </w:rPr>
-        <w:fldChar w:fldCharType="end"/>
-      </w:r>
+      <w:fldSimple w:instr=" SEQ Bilag \* ARABIC ">
+        <w:r>
+          <w:rPr>
+            <w:noProof/>
+          </w:rPr>
+          <w:t>9</w:t>
+        </w:r>
+      </w:fldSimple>
     </w:p>
     <w:p>
       <w:r>
@@ -521,27 +404,14 @@
       <w:r>
         <w:t xml:space="preserve">Bilag </w:t>
       </w:r>
-      <w:r>
-        <w:fldChar w:fldCharType="begin"/>
-      </w:r>
-      <w:r>
-        <w:instrText xml:space="preserve"> SEQ Bilag \* ARABIC </w:instrText>
-      </w:r>
-      <w:r>
-        <w:fldChar w:fldCharType="separate"/>
-      </w:r>
-      <w:r>
-        <w:rPr>
-          <w:noProof/>
-        </w:rPr>
-        <w:t>10</w:t>
-      </w:r>
-      <w:r>
-        <w:rPr>
-          <w:noProof/>
-        </w:rPr>
-        <w:fldChar w:fldCharType="end"/>
-      </w:r>
+      <w:fldSimple w:instr=" SEQ Bilag \* ARABIC ">
+        <w:r>
+          <w:rPr>
+            <w:noProof/>
+          </w:rPr>
+          <w:t>10</w:t>
+        </w:r>
+      </w:fldSimple>
     </w:p>
     <w:p>
       <w:r>
@@ -595,27 +465,14 @@
         <w:lastRenderedPageBreak/>
         <w:t xml:space="preserve">Bilag </w:t>
       </w:r>
-      <w:r>
-        <w:fldChar w:fldCharType="begin"/>
-      </w:r>
-      <w:r>
-        <w:instrText xml:space="preserve"> SEQ Bilag \* ARABIC </w:instrText>
-      </w:r>
-      <w:r>
-        <w:fldChar w:fldCharType="separate"/>
-      </w:r>
-      <w:r>
-        <w:rPr>
-          <w:noProof/>
-        </w:rPr>
-        <w:t>11</w:t>
-      </w:r>
-      <w:r>
-        <w:rPr>
-          <w:noProof/>
-        </w:rPr>
-        <w:fldChar w:fldCharType="end"/>
-      </w:r>
+      <w:fldSimple w:instr=" SEQ Bilag \* ARABIC ">
+        <w:r>
+          <w:rPr>
+            <w:noProof/>
+          </w:rPr>
+          <w:t>11</w:t>
+        </w:r>
+      </w:fldSimple>
     </w:p>
     <w:p>
       <w:pPr>
@@ -678,27 +535,14 @@
       <w:r>
         <w:t xml:space="preserve">Bilag </w:t>
       </w:r>
-      <w:r>
-        <w:fldChar w:fldCharType="begin"/>
-      </w:r>
-      <w:r>
-        <w:instrText xml:space="preserve"> SEQ Bilag \* ARABIC </w:instrText>
-      </w:r>
-      <w:r>
-        <w:fldChar w:fldCharType="separate"/>
-      </w:r>
-      <w:r>
-        <w:rPr>
-          <w:noProof/>
-        </w:rPr>
-        <w:t>12</w:t>
-      </w:r>
-      <w:r>
-        <w:rPr>
-          <w:noProof/>
-        </w:rPr>
-        <w:fldChar w:fldCharType="end"/>
-      </w:r>
+      <w:fldSimple w:instr=" SEQ Bilag \* ARABIC ">
+        <w:r>
+          <w:rPr>
+            <w:noProof/>
+          </w:rPr>
+          <w:t>12</w:t>
+        </w:r>
+      </w:fldSimple>
     </w:p>
     <w:p>
       <w:r>
@@ -706,7 +550,7 @@
           <v:shape id="_x0000_i1031" type="#_x0000_t75" style="width:481.8pt;height:275.4pt" o:ole="">
             <v:imagedata r:id="rId21" o:title=""/>
           </v:shape>
-          <o:OLEObject Type="Embed" ProgID="Visio.Drawing.15" ShapeID="_x0000_i1031" DrawAspect="Content" ObjectID="_1494307227" r:id="rId22"/>
+          <o:OLEObject Type="Embed" ProgID="Visio.Drawing.15" ShapeID="_x0000_i1031" DrawAspect="Content" ObjectID="_1494316237" r:id="rId22"/>
         </w:object>
       </w:r>
     </w:p>
@@ -720,27 +564,14 @@
         <w:lastRenderedPageBreak/>
         <w:t xml:space="preserve">Bilag </w:t>
       </w:r>
-      <w:r>
-        <w:fldChar w:fldCharType="begin"/>
-      </w:r>
-      <w:r>
-        <w:instrText xml:space="preserve"> SEQ Bilag \* ARABIC </w:instrText>
-      </w:r>
-      <w:r>
-        <w:fldChar w:fldCharType="separate"/>
-      </w:r>
-      <w:r>
-        <w:rPr>
-          <w:noProof/>
-        </w:rPr>
-        <w:t>13</w:t>
-      </w:r>
-      <w:r>
-        <w:rPr>
-          <w:noProof/>
-        </w:rPr>
-        <w:fldChar w:fldCharType="end"/>
-      </w:r>
+      <w:fldSimple w:instr=" SEQ Bilag \* ARABIC ">
+        <w:r>
+          <w:rPr>
+            <w:noProof/>
+          </w:rPr>
+          <w:t>13</w:t>
+        </w:r>
+      </w:fldSimple>
     </w:p>
     <w:p>
       <w:r>
@@ -748,7 +579,7 @@
           <v:shape id="_x0000_i1032" type="#_x0000_t75" style="width:481.2pt;height:444pt" o:ole="">
             <v:imagedata r:id="rId23" o:title=""/>
           </v:shape>
-          <o:OLEObject Type="Embed" ProgID="Visio.Drawing.15" ShapeID="_x0000_i1032" DrawAspect="Content" ObjectID="_1494307228" r:id="rId24"/>
+          <o:OLEObject Type="Embed" ProgID="Visio.Drawing.15" ShapeID="_x0000_i1032" DrawAspect="Content" ObjectID="_1494316238" r:id="rId24"/>
         </w:object>
       </w:r>
     </w:p>
@@ -762,27 +593,14 @@
         <w:lastRenderedPageBreak/>
         <w:t xml:space="preserve">Bilag </w:t>
       </w:r>
-      <w:r>
-        <w:fldChar w:fldCharType="begin"/>
-      </w:r>
-      <w:r>
-        <w:instrText xml:space="preserve"> SEQ Bilag \* ARABIC </w:instrText>
-      </w:r>
-      <w:r>
-        <w:fldChar w:fldCharType="separate"/>
-      </w:r>
-      <w:r>
-        <w:rPr>
-          <w:noProof/>
-        </w:rPr>
-        <w:t>14</w:t>
-      </w:r>
-      <w:r>
-        <w:rPr>
-          <w:noProof/>
-        </w:rPr>
-        <w:fldChar w:fldCharType="end"/>
-      </w:r>
+      <w:fldSimple w:instr=" SEQ Bilag \* ARABIC ">
+        <w:r>
+          <w:rPr>
+            <w:noProof/>
+          </w:rPr>
+          <w:t>14</w:t>
+        </w:r>
+      </w:fldSimple>
     </w:p>
     <w:p>
       <w:r>
@@ -790,7 +608,7 @@
           <v:shape id="_x0000_i1033" type="#_x0000_t75" style="width:417pt;height:250.8pt" o:ole="">
             <v:imagedata r:id="rId25" o:title=""/>
           </v:shape>
-          <o:OLEObject Type="Embed" ProgID="Visio.Drawing.15" ShapeID="_x0000_i1033" DrawAspect="Content" ObjectID="_1494307229" r:id="rId26"/>
+          <o:OLEObject Type="Embed" ProgID="Visio.Drawing.15" ShapeID="_x0000_i1033" DrawAspect="Content" ObjectID="_1494316239" r:id="rId26"/>
         </w:object>
       </w:r>
     </w:p>
@@ -804,27 +622,14 @@
         <w:lastRenderedPageBreak/>
         <w:t xml:space="preserve">Bilag </w:t>
       </w:r>
-      <w:r>
-        <w:fldChar w:fldCharType="begin"/>
-      </w:r>
-      <w:r>
-        <w:instrText xml:space="preserve"> SEQ Bilag \* ARABIC </w:instrText>
-      </w:r>
-      <w:r>
-        <w:fldChar w:fldCharType="separate"/>
-      </w:r>
-      <w:r>
-        <w:rPr>
-          <w:noProof/>
-        </w:rPr>
-        <w:t>15</w:t>
-      </w:r>
-      <w:r>
-        <w:rPr>
-          <w:noProof/>
-        </w:rPr>
-        <w:fldChar w:fldCharType="end"/>
-      </w:r>
+      <w:fldSimple w:instr=" SEQ Bilag \* ARABIC ">
+        <w:r>
+          <w:rPr>
+            <w:noProof/>
+          </w:rPr>
+          <w:t>15</w:t>
+        </w:r>
+      </w:fldSimple>
     </w:p>
     <w:p>
       <w:r>
@@ -832,7 +637,7 @@
           <v:shape id="_x0000_i1034" type="#_x0000_t75" style="width:481.8pt;height:619.2pt" o:ole="">
             <v:imagedata r:id="rId27" o:title=""/>
           </v:shape>
-          <o:OLEObject Type="Embed" ProgID="Visio.Drawing.15" ShapeID="_x0000_i1034" DrawAspect="Content" ObjectID="_1494307230" r:id="rId28"/>
+          <o:OLEObject Type="Embed" ProgID="Visio.Drawing.15" ShapeID="_x0000_i1034" DrawAspect="Content" ObjectID="_1494316240" r:id="rId28"/>
         </w:object>
       </w:r>
     </w:p>
@@ -846,27 +651,14 @@
         <w:lastRenderedPageBreak/>
         <w:t xml:space="preserve">Bilag </w:t>
       </w:r>
-      <w:r>
-        <w:fldChar w:fldCharType="begin"/>
-      </w:r>
-      <w:r>
-        <w:instrText xml:space="preserve"> SEQ Bilag \* ARABIC </w:instrText>
-      </w:r>
-      <w:r>
-        <w:fldChar w:fldCharType="separate"/>
-      </w:r>
-      <w:r>
-        <w:rPr>
-          <w:noProof/>
-        </w:rPr>
-        <w:t>16</w:t>
-      </w:r>
-      <w:r>
-        <w:rPr>
-          <w:noProof/>
-        </w:rPr>
-        <w:fldChar w:fldCharType="end"/>
-      </w:r>
+      <w:fldSimple w:instr=" SEQ Bilag \* ARABIC ">
+        <w:r>
+          <w:rPr>
+            <w:noProof/>
+          </w:rPr>
+          <w:t>16</w:t>
+        </w:r>
+      </w:fldSimple>
     </w:p>
     <w:p>
       <w:r>
@@ -874,7 +666,7 @@
           <v:shape id="_x0000_i1035" type="#_x0000_t75" style="width:481.8pt;height:355.8pt" o:ole="">
             <v:imagedata r:id="rId29" o:title=""/>
           </v:shape>
-          <o:OLEObject Type="Embed" ProgID="Visio.Drawing.15" ShapeID="_x0000_i1035" DrawAspect="Content" ObjectID="_1494307231" r:id="rId30"/>
+          <o:OLEObject Type="Embed" ProgID="Visio.Drawing.15" ShapeID="_x0000_i1035" DrawAspect="Content" ObjectID="_1494316241" r:id="rId30"/>
         </w:object>
       </w:r>
     </w:p>
@@ -888,27 +680,14 @@
         <w:lastRenderedPageBreak/>
         <w:t xml:space="preserve">Bilag </w:t>
       </w:r>
-      <w:r>
-        <w:fldChar w:fldCharType="begin"/>
-      </w:r>
-      <w:r>
-        <w:instrText xml:space="preserve"> SEQ Bilag \* ARABIC </w:instrText>
-      </w:r>
-      <w:r>
-        <w:fldChar w:fldCharType="separate"/>
-      </w:r>
-      <w:r>
-        <w:rPr>
-          <w:noProof/>
-        </w:rPr>
-        <w:t>17</w:t>
-      </w:r>
-      <w:r>
-        <w:rPr>
-          <w:noProof/>
-        </w:rPr>
-        <w:fldChar w:fldCharType="end"/>
-      </w:r>
+      <w:fldSimple w:instr=" SEQ Bilag \* ARABIC ">
+        <w:r>
+          <w:rPr>
+            <w:noProof/>
+          </w:rPr>
+          <w:t>17</w:t>
+        </w:r>
+      </w:fldSimple>
     </w:p>
     <w:p>
       <w:r>
@@ -916,7 +695,7 @@
           <v:shape id="_x0000_i1036" type="#_x0000_t75" style="width:472.8pt;height:289.8pt" o:ole="">
             <v:imagedata r:id="rId31" o:title=""/>
           </v:shape>
-          <o:OLEObject Type="Embed" ProgID="Visio.Drawing.15" ShapeID="_x0000_i1036" DrawAspect="Content" ObjectID="_1494307232" r:id="rId32"/>
+          <o:OLEObject Type="Embed" ProgID="Visio.Drawing.15" ShapeID="_x0000_i1036" DrawAspect="Content" ObjectID="_1494316242" r:id="rId32"/>
         </w:object>
       </w:r>
     </w:p>
@@ -930,27 +709,14 @@
         <w:lastRenderedPageBreak/>
         <w:t xml:space="preserve">Bilag </w:t>
       </w:r>
-      <w:r>
-        <w:fldChar w:fldCharType="begin"/>
-      </w:r>
-      <w:r>
-        <w:instrText xml:space="preserve"> SEQ Bilag \* ARABIC </w:instrText>
-      </w:r>
-      <w:r>
-        <w:fldChar w:fldCharType="separate"/>
-      </w:r>
-      <w:r>
-        <w:rPr>
-          <w:noProof/>
-        </w:rPr>
-        <w:t>18</w:t>
-      </w:r>
-      <w:r>
-        <w:rPr>
-          <w:noProof/>
-        </w:rPr>
-        <w:fldChar w:fldCharType="end"/>
-      </w:r>
+      <w:fldSimple w:instr=" SEQ Bilag \* ARABIC ">
+        <w:r>
+          <w:rPr>
+            <w:noProof/>
+          </w:rPr>
+          <w:t>18</w:t>
+        </w:r>
+      </w:fldSimple>
     </w:p>
     <w:p>
       <w:r>
@@ -958,7 +724,7 @@
           <v:shape id="_x0000_i1037" type="#_x0000_t75" style="width:460.8pt;height:645pt" o:ole="">
             <v:imagedata r:id="rId33" o:title=""/>
           </v:shape>
-          <o:OLEObject Type="Embed" ProgID="Visio.Drawing.15" ShapeID="_x0000_i1037" DrawAspect="Content" ObjectID="_1494307233" r:id="rId34"/>
+          <o:OLEObject Type="Embed" ProgID="Visio.Drawing.15" ShapeID="_x0000_i1037" DrawAspect="Content" ObjectID="_1494316243" r:id="rId34"/>
         </w:object>
       </w:r>
     </w:p>
@@ -971,378 +737,1128 @@
       <w:r>
         <w:t xml:space="preserve">Bilag </w:t>
       </w:r>
-      <w:r>
-        <w:fldChar w:fldCharType="begin"/>
-      </w:r>
-      <w:r>
-        <w:instrText xml:space="preserve"> SEQ Bilag \* ARABIC </w:instrText>
-      </w:r>
-      <w:r>
-        <w:fldChar w:fldCharType="separate"/>
-      </w:r>
+      <w:fldSimple w:instr=" SEQ Bilag \* ARABIC ">
+        <w:r>
+          <w:rPr>
+            <w:noProof/>
+          </w:rPr>
+          <w:t>19</w:t>
+        </w:r>
+      </w:fldSimple>
+    </w:p>
+    <w:p>
+      <w:r>
+        <w:object w:dxaOrig="11340" w:dyaOrig="11916">
+          <v:shape id="_x0000_i1038" type="#_x0000_t75" style="width:481.2pt;height:505.8pt" o:ole="">
+            <v:imagedata r:id="rId35" o:title=""/>
+          </v:shape>
+          <o:OLEObject Type="Embed" ProgID="Visio.Drawing.15" ShapeID="_x0000_i1038" DrawAspect="Content" ObjectID="_1494316244" r:id="rId36"/>
+        </w:object>
+      </w:r>
+    </w:p>
+    <w:p/>
+    <w:p/>
+    <w:p>
+      <w:pPr>
+        <w:pStyle w:val="Billedtekst"/>
+        <w:keepNext/>
+      </w:pPr>
+      <w:r>
+        <w:lastRenderedPageBreak/>
+        <w:t xml:space="preserve">Bilag </w:t>
+      </w:r>
+      <w:fldSimple w:instr=" SEQ Bilag \* ARABIC ">
+        <w:r>
+          <w:rPr>
+            <w:noProof/>
+          </w:rPr>
+          <w:t>20</w:t>
+        </w:r>
+      </w:fldSimple>
+    </w:p>
+    <w:p>
+      <w:r>
+        <w:object w:dxaOrig="20505" w:dyaOrig="11191">
+          <v:shape id="_x0000_i1039" type="#_x0000_t75" style="width:481.8pt;height:262.8pt" o:ole="">
+            <v:imagedata r:id="rId37" o:title=""/>
+          </v:shape>
+          <o:OLEObject Type="Embed" ProgID="Visio.Drawing.15" ShapeID="_x0000_i1039" DrawAspect="Content" ObjectID="_1494316245" r:id="rId38"/>
+        </w:object>
+      </w:r>
+    </w:p>
+    <w:p/>
+    <w:p>
+      <w:pPr>
+        <w:pStyle w:val="Billedtekst"/>
+        <w:keepNext/>
+      </w:pPr>
+      <w:r>
+        <w:t xml:space="preserve">Bilag </w:t>
+      </w:r>
+      <w:fldSimple w:instr=" SEQ Bilag \* ARABIC ">
+        <w:r>
+          <w:rPr>
+            <w:noProof/>
+          </w:rPr>
+          <w:t>21</w:t>
+        </w:r>
+      </w:fldSimple>
+    </w:p>
+    <w:p>
+      <w:r>
+        <w:object w:dxaOrig="17550" w:dyaOrig="11655">
+          <v:shape id="_x0000_i1040" type="#_x0000_t75" style="width:481.8pt;height:319.8pt" o:ole="">
+            <v:imagedata r:id="rId39" o:title=""/>
+          </v:shape>
+          <o:OLEObject Type="Embed" ProgID="Visio.Drawing.15" ShapeID="_x0000_i1040" DrawAspect="Content" ObjectID="_1494316246" r:id="rId40"/>
+        </w:object>
+      </w:r>
+    </w:p>
+    <w:p>
+      <w:pPr>
+        <w:pStyle w:val="Billedtekst"/>
+        <w:keepNext/>
+      </w:pPr>
+      <w:r>
+        <w:lastRenderedPageBreak/>
+        <w:t xml:space="preserve">Bilag </w:t>
+      </w:r>
+      <w:fldSimple w:instr=" SEQ Bilag \* ARABIC ">
+        <w:r>
+          <w:rPr>
+            <w:noProof/>
+          </w:rPr>
+          <w:t>22</w:t>
+        </w:r>
+      </w:fldSimple>
+    </w:p>
+    <w:p>
+      <w:r>
+        <w:object w:dxaOrig="10935" w:dyaOrig="7501">
+          <v:shape id="_x0000_i1041" type="#_x0000_t75" style="width:481.8pt;height:330.6pt" o:ole="">
+            <v:imagedata r:id="rId41" o:title=""/>
+          </v:shape>
+          <o:OLEObject Type="Embed" ProgID="Visio.Drawing.15" ShapeID="_x0000_i1041" DrawAspect="Content" ObjectID="_1494316247" r:id="rId42"/>
+        </w:object>
+      </w:r>
+    </w:p>
+    <w:p/>
+    <w:p>
+      <w:pPr>
+        <w:pStyle w:val="Billedtekst"/>
+        <w:keepNext/>
+      </w:pPr>
+      <w:r>
+        <w:lastRenderedPageBreak/>
+        <w:t xml:space="preserve">Bilag </w:t>
+      </w:r>
+      <w:fldSimple w:instr=" SEQ Bilag \* ARABIC ">
+        <w:r>
+          <w:rPr>
+            <w:noProof/>
+          </w:rPr>
+          <w:t>23</w:t>
+        </w:r>
+      </w:fldSimple>
+    </w:p>
+    <w:p>
+      <w:r>
+        <w:object w:dxaOrig="9930" w:dyaOrig="6541">
+          <v:shape id="_x0000_i1042" type="#_x0000_t75" style="width:481.8pt;height:317.4pt" o:ole="">
+            <v:imagedata r:id="rId43" o:title=""/>
+          </v:shape>
+          <o:OLEObject Type="Embed" ProgID="Visio.Drawing.15" ShapeID="_x0000_i1042" DrawAspect="Content" ObjectID="_1494316248" r:id="rId44"/>
+        </w:object>
+      </w:r>
+    </w:p>
+    <w:p>
+      <w:pPr>
+        <w:pStyle w:val="Billedtekst"/>
+        <w:keepNext/>
+      </w:pPr>
+      <w:r>
+        <w:lastRenderedPageBreak/>
+        <w:t xml:space="preserve">Bilag </w:t>
+      </w:r>
+      <w:fldSimple w:instr=" SEQ Bilag \* ARABIC ">
+        <w:r>
+          <w:rPr>
+            <w:noProof/>
+          </w:rPr>
+          <w:t>24</w:t>
+        </w:r>
+      </w:fldSimple>
+    </w:p>
+    <w:p>
+      <w:r>
+        <w:object w:dxaOrig="9930" w:dyaOrig="6541">
+          <v:shape id="_x0000_i1043" type="#_x0000_t75" style="width:481.8pt;height:317.4pt" o:ole="">
+            <v:imagedata r:id="rId45" o:title=""/>
+          </v:shape>
+          <o:OLEObject Type="Embed" ProgID="Visio.Drawing.15" ShapeID="_x0000_i1043" DrawAspect="Content" ObjectID="_1494316249" r:id="rId46"/>
+        </w:object>
+      </w:r>
+    </w:p>
+    <w:p/>
+    <w:p/>
+    <w:p>
+      <w:pPr>
+        <w:pStyle w:val="Billedtekst"/>
+        <w:keepNext/>
+      </w:pPr>
+      <w:r>
+        <w:lastRenderedPageBreak/>
+        <w:t xml:space="preserve">Bilag </w:t>
+      </w:r>
+      <w:fldSimple w:instr=" SEQ Bilag \* ARABIC ">
+        <w:r>
+          <w:rPr>
+            <w:noProof/>
+          </w:rPr>
+          <w:t>25</w:t>
+        </w:r>
+      </w:fldSimple>
+    </w:p>
+    <w:p>
+      <w:r>
+        <w:object w:dxaOrig="7860" w:dyaOrig="6211">
+          <v:shape id="_x0000_i1044" type="#_x0000_t75" style="width:393pt;height:310.8pt" o:ole="">
+            <v:imagedata r:id="rId47" o:title=""/>
+          </v:shape>
+          <o:OLEObject Type="Embed" ProgID="Visio.Drawing.15" ShapeID="_x0000_i1044" DrawAspect="Content" ObjectID="_1494316250" r:id="rId48"/>
+        </w:object>
+      </w:r>
+    </w:p>
+    <w:p/>
+    <w:p/>
+    <w:p>
+      <w:pPr>
+        <w:pStyle w:val="Billedtekst"/>
+        <w:keepNext/>
+      </w:pPr>
+      <w:r>
+        <w:t xml:space="preserve">Bilag </w:t>
+      </w:r>
+      <w:fldSimple w:instr=" SEQ Bilag \* ARABIC ">
+        <w:r>
+          <w:rPr>
+            <w:noProof/>
+          </w:rPr>
+          <w:t>26</w:t>
+        </w:r>
+      </w:fldSimple>
+    </w:p>
+    <w:p>
+      <w:r>
+        <w:object w:dxaOrig="13441" w:dyaOrig="4080">
+          <v:shape id="_x0000_i1045" type="#_x0000_t75" style="width:481.8pt;height:146.4pt" o:ole="">
+            <v:imagedata r:id="rId49" o:title=""/>
+          </v:shape>
+          <o:OLEObject Type="Embed" ProgID="Visio.Drawing.15" ShapeID="_x0000_i1045" DrawAspect="Content" ObjectID="_1494316251" r:id="rId50"/>
+        </w:object>
+      </w:r>
+    </w:p>
+    <w:p/>
+    <w:p>
+      <w:pPr>
+        <w:pStyle w:val="Billedtekst"/>
+        <w:keepNext/>
+      </w:pPr>
+      <w:r>
+        <w:lastRenderedPageBreak/>
+        <w:t xml:space="preserve">Bilag </w:t>
+      </w:r>
+      <w:fldSimple w:instr=" SEQ Bilag \* ARABIC ">
+        <w:r>
+          <w:rPr>
+            <w:noProof/>
+          </w:rPr>
+          <w:t>27</w:t>
+        </w:r>
+      </w:fldSimple>
+    </w:p>
+    <w:p>
+      <w:r>
+        <w:object w:dxaOrig="9300" w:dyaOrig="6660">
+          <v:shape id="_x0000_i1046" type="#_x0000_t75" style="width:465pt;height:333pt" o:ole="">
+            <v:imagedata r:id="rId51" o:title=""/>
+          </v:shape>
+          <o:OLEObject Type="Embed" ProgID="Visio.Drawing.15" ShapeID="_x0000_i1046" DrawAspect="Content" ObjectID="_1494316252" r:id="rId52"/>
+        </w:object>
+      </w:r>
+    </w:p>
+    <w:p/>
+    <w:p/>
+    <w:p/>
+    <w:p>
+      <w:pPr>
+        <w:pStyle w:val="Billedtekst"/>
+        <w:keepNext/>
+      </w:pPr>
+      <w:r>
+        <w:t xml:space="preserve">Bilag </w:t>
+      </w:r>
+      <w:fldSimple w:instr=" SEQ Bilag \* ARABIC ">
+        <w:r>
+          <w:rPr>
+            <w:noProof/>
+          </w:rPr>
+          <w:t>28</w:t>
+        </w:r>
+      </w:fldSimple>
+    </w:p>
+    <w:p>
       <w:r>
         <w:rPr>
           <w:noProof/>
+          <w:lang w:eastAsia="da-DK"/>
         </w:rPr>
-        <w:t>19</w:t>
-      </w:r>
+        <w:drawing>
+          <wp:inline distT="0" distB="0" distL="0" distR="0" wp14:anchorId="5AD73D00" wp14:editId="3C2A2C96">
+            <wp:extent cx="6120130" cy="1664335"/>
+            <wp:effectExtent l="0" t="0" r="0" b="0"/>
+            <wp:docPr id="7" name="Billede 7"/>
+            <wp:cNvGraphicFramePr>
+              <a:graphicFrameLocks xmlns:a="http://schemas.openxmlformats.org/drawingml/2006/main" noChangeAspect="1"/>
+            </wp:cNvGraphicFramePr>
+            <a:graphic xmlns:a="http://schemas.openxmlformats.org/drawingml/2006/main">
+              <a:graphicData uri="http://schemas.openxmlformats.org/drawingml/2006/picture">
+                <pic:pic xmlns:pic="http://schemas.openxmlformats.org/drawingml/2006/picture">
+                  <pic:nvPicPr>
+                    <pic:cNvPr id="1" name=""/>
+                    <pic:cNvPicPr/>
+                  </pic:nvPicPr>
+                  <pic:blipFill>
+                    <a:blip r:embed="rId53"/>
+                    <a:stretch>
+                      <a:fillRect/>
+                    </a:stretch>
+                  </pic:blipFill>
+                  <pic:spPr>
+                    <a:xfrm>
+                      <a:off x="0" y="0"/>
+                      <a:ext cx="6120130" cy="1664335"/>
+                    </a:xfrm>
+                    <a:prstGeom prst="rect">
+                      <a:avLst/>
+                    </a:prstGeom>
+                  </pic:spPr>
+                </pic:pic>
+              </a:graphicData>
+            </a:graphic>
+          </wp:inline>
+        </w:drawing>
+      </w:r>
+    </w:p>
+    <w:p/>
+    <w:p>
+      <w:pPr>
+        <w:pStyle w:val="Billedtekst"/>
+        <w:keepNext/>
+      </w:pPr>
+      <w:r>
+        <w:lastRenderedPageBreak/>
+        <w:t xml:space="preserve">Bilag </w:t>
+      </w:r>
+      <w:fldSimple w:instr=" SEQ Bilag \* ARABIC ">
+        <w:r>
+          <w:rPr>
+            <w:noProof/>
+          </w:rPr>
+          <w:t>29</w:t>
+        </w:r>
+      </w:fldSimple>
+    </w:p>
+    <w:p>
       <w:r>
         <w:rPr>
           <w:noProof/>
+          <w:lang w:eastAsia="da-DK"/>
         </w:rPr>
-        <w:fldChar w:fldCharType="end"/>
-      </w:r>
-    </w:p>
-    <w:p>
-      <w:r>
-        <w:object w:dxaOrig="11340" w:dyaOrig="11916">
-          <v:shape id="_x0000_i1046" type="#_x0000_t75" style="width:481.2pt;height:505.8pt" o:ole="">
-            <v:imagedata r:id="rId35" o:title=""/>
-          </v:shape>
-          <o:OLEObject Type="Embed" ProgID="Visio.Drawing.15" ShapeID="_x0000_i1046" DrawAspect="Content" ObjectID="_1494307234" r:id="rId36"/>
-        </w:object>
-      </w:r>
-    </w:p>
-    <w:p/>
-    <w:p>
+        <w:drawing>
+          <wp:inline distT="0" distB="0" distL="0" distR="0" wp14:anchorId="312AB0F3" wp14:editId="24F4CEF9">
+            <wp:extent cx="6120130" cy="817245"/>
+            <wp:effectExtent l="0" t="0" r="0" b="1905"/>
+            <wp:docPr id="6" name="Billede 6"/>
+            <wp:cNvGraphicFramePr>
+              <a:graphicFrameLocks xmlns:a="http://schemas.openxmlformats.org/drawingml/2006/main" noChangeAspect="1"/>
+            </wp:cNvGraphicFramePr>
+            <a:graphic xmlns:a="http://schemas.openxmlformats.org/drawingml/2006/main">
+              <a:graphicData uri="http://schemas.openxmlformats.org/drawingml/2006/picture">
+                <pic:pic xmlns:pic="http://schemas.openxmlformats.org/drawingml/2006/picture">
+                  <pic:nvPicPr>
+                    <pic:cNvPr id="1" name=""/>
+                    <pic:cNvPicPr/>
+                  </pic:nvPicPr>
+                  <pic:blipFill>
+                    <a:blip r:embed="rId54"/>
+                    <a:stretch>
+                      <a:fillRect/>
+                    </a:stretch>
+                  </pic:blipFill>
+                  <pic:spPr>
+                    <a:xfrm>
+                      <a:off x="0" y="0"/>
+                      <a:ext cx="6120130" cy="817245"/>
+                    </a:xfrm>
+                    <a:prstGeom prst="rect">
+                      <a:avLst/>
+                    </a:prstGeom>
+                  </pic:spPr>
+                </pic:pic>
+              </a:graphicData>
+            </a:graphic>
+          </wp:inline>
+        </w:drawing>
+      </w:r>
+    </w:p>
+    <w:p/>
+    <w:p>
+      <w:pPr>
+        <w:pStyle w:val="Billedtekst"/>
+        <w:keepNext/>
+      </w:pPr>
+      <w:r>
+        <w:t xml:space="preserve">Bilag </w:t>
+      </w:r>
+      <w:fldSimple w:instr=" SEQ Bilag \* ARABIC ">
+        <w:r>
+          <w:rPr>
+            <w:noProof/>
+          </w:rPr>
+          <w:t>30</w:t>
+        </w:r>
+      </w:fldSimple>
+    </w:p>
+    <w:p>
+      <w:r>
+        <w:rPr>
+          <w:noProof/>
+          <w:lang w:eastAsia="da-DK"/>
+        </w:rPr>
+        <w:drawing>
+          <wp:inline distT="0" distB="0" distL="0" distR="0" wp14:anchorId="6E69EEB2" wp14:editId="61495266">
+            <wp:extent cx="6120130" cy="1172210"/>
+            <wp:effectExtent l="0" t="0" r="0" b="8890"/>
+            <wp:docPr id="8" name="Billede 8"/>
+            <wp:cNvGraphicFramePr>
+              <a:graphicFrameLocks xmlns:a="http://schemas.openxmlformats.org/drawingml/2006/main" noChangeAspect="1"/>
+            </wp:cNvGraphicFramePr>
+            <a:graphic xmlns:a="http://schemas.openxmlformats.org/drawingml/2006/main">
+              <a:graphicData uri="http://schemas.openxmlformats.org/drawingml/2006/picture">
+                <pic:pic xmlns:pic="http://schemas.openxmlformats.org/drawingml/2006/picture">
+                  <pic:nvPicPr>
+                    <pic:cNvPr id="1" name=""/>
+                    <pic:cNvPicPr/>
+                  </pic:nvPicPr>
+                  <pic:blipFill>
+                    <a:blip r:embed="rId55"/>
+                    <a:stretch>
+                      <a:fillRect/>
+                    </a:stretch>
+                  </pic:blipFill>
+                  <pic:spPr>
+                    <a:xfrm>
+                      <a:off x="0" y="0"/>
+                      <a:ext cx="6120130" cy="1172210"/>
+                    </a:xfrm>
+                    <a:prstGeom prst="rect">
+                      <a:avLst/>
+                    </a:prstGeom>
+                  </pic:spPr>
+                </pic:pic>
+              </a:graphicData>
+            </a:graphic>
+          </wp:inline>
+        </w:drawing>
+      </w:r>
+    </w:p>
+    <w:p/>
+    <w:p>
+      <w:pPr>
+        <w:pStyle w:val="Billedtekst"/>
+        <w:keepNext/>
+      </w:pPr>
+      <w:r>
+        <w:t xml:space="preserve">Bilag </w:t>
+      </w:r>
+      <w:fldSimple w:instr=" SEQ Bilag \* ARABIC ">
+        <w:r>
+          <w:rPr>
+            <w:noProof/>
+          </w:rPr>
+          <w:t>31</w:t>
+        </w:r>
+      </w:fldSimple>
+    </w:p>
+    <w:p>
+      <w:r>
+        <w:rPr>
+          <w:noProof/>
+          <w:lang w:eastAsia="da-DK"/>
+        </w:rPr>
+        <w:drawing>
+          <wp:inline distT="0" distB="0" distL="0" distR="0" wp14:anchorId="534F52F7" wp14:editId="42D8DBA1">
+            <wp:extent cx="6120130" cy="2368550"/>
+            <wp:effectExtent l="0" t="0" r="0" b="0"/>
+            <wp:docPr id="9" name="Billede 9"/>
+            <wp:cNvGraphicFramePr>
+              <a:graphicFrameLocks xmlns:a="http://schemas.openxmlformats.org/drawingml/2006/main" noChangeAspect="1"/>
+            </wp:cNvGraphicFramePr>
+            <a:graphic xmlns:a="http://schemas.openxmlformats.org/drawingml/2006/main">
+              <a:graphicData uri="http://schemas.openxmlformats.org/drawingml/2006/picture">
+                <pic:pic xmlns:pic="http://schemas.openxmlformats.org/drawingml/2006/picture">
+                  <pic:nvPicPr>
+                    <pic:cNvPr id="1" name=""/>
+                    <pic:cNvPicPr/>
+                  </pic:nvPicPr>
+                  <pic:blipFill>
+                    <a:blip r:embed="rId56"/>
+                    <a:stretch>
+                      <a:fillRect/>
+                    </a:stretch>
+                  </pic:blipFill>
+                  <pic:spPr>
+                    <a:xfrm>
+                      <a:off x="0" y="0"/>
+                      <a:ext cx="6120130" cy="2368550"/>
+                    </a:xfrm>
+                    <a:prstGeom prst="rect">
+                      <a:avLst/>
+                    </a:prstGeom>
+                  </pic:spPr>
+                </pic:pic>
+              </a:graphicData>
+            </a:graphic>
+          </wp:inline>
+        </w:drawing>
+      </w:r>
+    </w:p>
+    <w:p>
+      <w:pPr>
+        <w:pStyle w:val="Billedtekst"/>
+        <w:keepNext/>
+      </w:pPr>
+      <w:r>
+        <w:lastRenderedPageBreak/>
+        <w:t xml:space="preserve">Bilag </w:t>
+      </w:r>
+      <w:fldSimple w:instr=" SEQ Bilag \* ARABIC ">
+        <w:r>
+          <w:rPr>
+            <w:noProof/>
+          </w:rPr>
+          <w:t>32</w:t>
+        </w:r>
+      </w:fldSimple>
+    </w:p>
+    <w:p>
+      <w:r>
+        <w:rPr>
+          <w:noProof/>
+          <w:lang w:eastAsia="da-DK"/>
+        </w:rPr>
+        <w:drawing>
+          <wp:inline distT="0" distB="0" distL="0" distR="0" wp14:anchorId="11D11B3A" wp14:editId="72F83210">
+            <wp:extent cx="5419725" cy="7753350"/>
+            <wp:effectExtent l="0" t="0" r="9525" b="0"/>
+            <wp:docPr id="10" name="Billede 10"/>
+            <wp:cNvGraphicFramePr>
+              <a:graphicFrameLocks xmlns:a="http://schemas.openxmlformats.org/drawingml/2006/main" noChangeAspect="1"/>
+            </wp:cNvGraphicFramePr>
+            <a:graphic xmlns:a="http://schemas.openxmlformats.org/drawingml/2006/main">
+              <a:graphicData uri="http://schemas.openxmlformats.org/drawingml/2006/picture">
+                <pic:pic xmlns:pic="http://schemas.openxmlformats.org/drawingml/2006/picture">
+                  <pic:nvPicPr>
+                    <pic:cNvPr id="1" name=""/>
+                    <pic:cNvPicPr/>
+                  </pic:nvPicPr>
+                  <pic:blipFill>
+                    <a:blip r:embed="rId57"/>
+                    <a:stretch>
+                      <a:fillRect/>
+                    </a:stretch>
+                  </pic:blipFill>
+                  <pic:spPr>
+                    <a:xfrm>
+                      <a:off x="0" y="0"/>
+                      <a:ext cx="5419725" cy="7753350"/>
+                    </a:xfrm>
+                    <a:prstGeom prst="rect">
+                      <a:avLst/>
+                    </a:prstGeom>
+                  </pic:spPr>
+                </pic:pic>
+              </a:graphicData>
+            </a:graphic>
+          </wp:inline>
+        </w:drawing>
+      </w:r>
+    </w:p>
+    <w:p/>
+    <w:p>
+      <w:pPr>
+        <w:pStyle w:val="Billedtekst"/>
+        <w:keepNext/>
+      </w:pPr>
+      <w:r>
+        <w:lastRenderedPageBreak/>
+        <w:t xml:space="preserve">Bilag </w:t>
+      </w:r>
+      <w:fldSimple w:instr=" SEQ Bilag \* ARABIC ">
+        <w:r>
+          <w:rPr>
+            <w:noProof/>
+          </w:rPr>
+          <w:t>33</w:t>
+        </w:r>
+      </w:fldSimple>
+    </w:p>
+    <w:p>
+      <w:r>
+        <w:rPr>
+          <w:noProof/>
+          <w:lang w:eastAsia="da-DK"/>
+        </w:rPr>
+        <w:drawing>
+          <wp:inline distT="0" distB="0" distL="0" distR="0" wp14:anchorId="111A15F1" wp14:editId="5785236F">
+            <wp:extent cx="4600575" cy="7562850"/>
+            <wp:effectExtent l="0" t="0" r="9525" b="0"/>
+            <wp:docPr id="11" name="Billede 11"/>
+            <wp:cNvGraphicFramePr>
+              <a:graphicFrameLocks xmlns:a="http://schemas.openxmlformats.org/drawingml/2006/main" noChangeAspect="1"/>
+            </wp:cNvGraphicFramePr>
+            <a:graphic xmlns:a="http://schemas.openxmlformats.org/drawingml/2006/main">
+              <a:graphicData uri="http://schemas.openxmlformats.org/drawingml/2006/picture">
+                <pic:pic xmlns:pic="http://schemas.openxmlformats.org/drawingml/2006/picture">
+                  <pic:nvPicPr>
+                    <pic:cNvPr id="1" name=""/>
+                    <pic:cNvPicPr/>
+                  </pic:nvPicPr>
+                  <pic:blipFill>
+                    <a:blip r:embed="rId58"/>
+                    <a:stretch>
+                      <a:fillRect/>
+                    </a:stretch>
+                  </pic:blipFill>
+                  <pic:spPr>
+                    <a:xfrm>
+                      <a:off x="0" y="0"/>
+                      <a:ext cx="4600575" cy="7562850"/>
+                    </a:xfrm>
+                    <a:prstGeom prst="rect">
+                      <a:avLst/>
+                    </a:prstGeom>
+                  </pic:spPr>
+                </pic:pic>
+              </a:graphicData>
+            </a:graphic>
+          </wp:inline>
+        </w:drawing>
+      </w:r>
+    </w:p>
+    <w:p>
+      <w:r>
+        <w:rPr>
+          <w:noProof/>
+          <w:lang w:eastAsia="da-DK"/>
+        </w:rPr>
+        <w:lastRenderedPageBreak/>
+        <w:drawing>
+          <wp:inline distT="0" distB="0" distL="0" distR="0" wp14:anchorId="6C99E0A3" wp14:editId="0FC64B5C">
+            <wp:extent cx="5124450" cy="3476625"/>
+            <wp:effectExtent l="0" t="0" r="0" b="9525"/>
+            <wp:docPr id="12" name="Billede 12"/>
+            <wp:cNvGraphicFramePr>
+              <a:graphicFrameLocks xmlns:a="http://schemas.openxmlformats.org/drawingml/2006/main" noChangeAspect="1"/>
+            </wp:cNvGraphicFramePr>
+            <a:graphic xmlns:a="http://schemas.openxmlformats.org/drawingml/2006/main">
+              <a:graphicData uri="http://schemas.openxmlformats.org/drawingml/2006/picture">
+                <pic:pic xmlns:pic="http://schemas.openxmlformats.org/drawingml/2006/picture">
+                  <pic:nvPicPr>
+                    <pic:cNvPr id="1" name=""/>
+                    <pic:cNvPicPr/>
+                  </pic:nvPicPr>
+                  <pic:blipFill>
+                    <a:blip r:embed="rId59"/>
+                    <a:stretch>
+                      <a:fillRect/>
+                    </a:stretch>
+                  </pic:blipFill>
+                  <pic:spPr>
+                    <a:xfrm>
+                      <a:off x="0" y="0"/>
+                      <a:ext cx="5124450" cy="3476625"/>
+                    </a:xfrm>
+                    <a:prstGeom prst="rect">
+                      <a:avLst/>
+                    </a:prstGeom>
+                  </pic:spPr>
+                </pic:pic>
+              </a:graphicData>
+            </a:graphic>
+          </wp:inline>
+        </w:drawing>
+      </w:r>
+    </w:p>
+    <w:p/>
+    <w:p>
+      <w:pPr>
+        <w:pStyle w:val="Billedtekst"/>
+        <w:keepNext/>
+      </w:pPr>
+      <w:r>
+        <w:lastRenderedPageBreak/>
+        <w:t xml:space="preserve">Bilag </w:t>
+      </w:r>
+      <w:fldSimple w:instr=" SEQ Bilag \* ARABIC ">
+        <w:r>
+          <w:rPr>
+            <w:noProof/>
+          </w:rPr>
+          <w:t>34</w:t>
+        </w:r>
+      </w:fldSimple>
+    </w:p>
+    <w:p>
+      <w:r>
+        <w:rPr>
+          <w:noProof/>
+          <w:lang w:eastAsia="da-DK"/>
+        </w:rPr>
+        <w:drawing>
+          <wp:inline distT="0" distB="0" distL="0" distR="0" wp14:anchorId="6AF45DA4" wp14:editId="6A42D03B">
+            <wp:extent cx="4324350" cy="6657975"/>
+            <wp:effectExtent l="0" t="0" r="0" b="9525"/>
+            <wp:docPr id="13" name="Billede 13"/>
+            <wp:cNvGraphicFramePr>
+              <a:graphicFrameLocks xmlns:a="http://schemas.openxmlformats.org/drawingml/2006/main" noChangeAspect="1"/>
+            </wp:cNvGraphicFramePr>
+            <a:graphic xmlns:a="http://schemas.openxmlformats.org/drawingml/2006/main">
+              <a:graphicData uri="http://schemas.openxmlformats.org/drawingml/2006/picture">
+                <pic:pic xmlns:pic="http://schemas.openxmlformats.org/drawingml/2006/picture">
+                  <pic:nvPicPr>
+                    <pic:cNvPr id="1" name=""/>
+                    <pic:cNvPicPr/>
+                  </pic:nvPicPr>
+                  <pic:blipFill>
+                    <a:blip r:embed="rId60"/>
+                    <a:stretch>
+                      <a:fillRect/>
+                    </a:stretch>
+                  </pic:blipFill>
+                  <pic:spPr>
+                    <a:xfrm>
+                      <a:off x="0" y="0"/>
+                      <a:ext cx="4324350" cy="6657975"/>
+                    </a:xfrm>
+                    <a:prstGeom prst="rect">
+                      <a:avLst/>
+                    </a:prstGeom>
+                  </pic:spPr>
+                </pic:pic>
+              </a:graphicData>
+            </a:graphic>
+          </wp:inline>
+        </w:drawing>
+      </w:r>
+    </w:p>
+    <w:p/>
+    <w:p>
+      <w:pPr>
+        <w:pStyle w:val="Billedtekst"/>
+        <w:keepNext/>
+      </w:pPr>
+      <w:r>
+        <w:lastRenderedPageBreak/>
+        <w:t xml:space="preserve">Bilag </w:t>
+      </w:r>
+      <w:fldSimple w:instr=" SEQ Bilag \* ARABIC ">
+        <w:r>
+          <w:rPr>
+            <w:noProof/>
+          </w:rPr>
+          <w:t>35</w:t>
+        </w:r>
+      </w:fldSimple>
+    </w:p>
+    <w:p>
+      <w:r>
+        <w:rPr>
+          <w:noProof/>
+          <w:lang w:eastAsia="da-DK"/>
+        </w:rPr>
+        <w:drawing>
+          <wp:inline distT="0" distB="0" distL="0" distR="0" wp14:anchorId="270B483E" wp14:editId="2639C5D1">
+            <wp:extent cx="4200525" cy="6867525"/>
+            <wp:effectExtent l="0" t="0" r="9525" b="9525"/>
+            <wp:docPr id="14" name="Billede 14"/>
+            <wp:cNvGraphicFramePr>
+              <a:graphicFrameLocks xmlns:a="http://schemas.openxmlformats.org/drawingml/2006/main" noChangeAspect="1"/>
+            </wp:cNvGraphicFramePr>
+            <a:graphic xmlns:a="http://schemas.openxmlformats.org/drawingml/2006/main">
+              <a:graphicData uri="http://schemas.openxmlformats.org/drawingml/2006/picture">
+                <pic:pic xmlns:pic="http://schemas.openxmlformats.org/drawingml/2006/picture">
+                  <pic:nvPicPr>
+                    <pic:cNvPr id="1" name=""/>
+                    <pic:cNvPicPr/>
+                  </pic:nvPicPr>
+                  <pic:blipFill>
+                    <a:blip r:embed="rId61"/>
+                    <a:stretch>
+                      <a:fillRect/>
+                    </a:stretch>
+                  </pic:blipFill>
+                  <pic:spPr>
+                    <a:xfrm>
+                      <a:off x="0" y="0"/>
+                      <a:ext cx="4200525" cy="6867525"/>
+                    </a:xfrm>
+                    <a:prstGeom prst="rect">
+                      <a:avLst/>
+                    </a:prstGeom>
+                  </pic:spPr>
+                </pic:pic>
+              </a:graphicData>
+            </a:graphic>
+          </wp:inline>
+        </w:drawing>
+      </w:r>
+    </w:p>
+    <w:p>
+      <w:pPr>
+        <w:pStyle w:val="Billedtekst"/>
+        <w:keepNext/>
+      </w:pPr>
+      <w:r>
+        <w:lastRenderedPageBreak/>
+        <w:t xml:space="preserve">Bilag </w:t>
+      </w:r>
+      <w:fldSimple w:instr=" SEQ Bilag \* ARABIC ">
+        <w:r>
+          <w:rPr>
+            <w:noProof/>
+          </w:rPr>
+          <w:t>36</w:t>
+        </w:r>
+      </w:fldSimple>
+    </w:p>
+    <w:p>
+      <w:r>
+        <w:rPr>
+          <w:noProof/>
+          <w:lang w:eastAsia="da-DK"/>
+        </w:rPr>
+        <w:drawing>
+          <wp:inline distT="0" distB="0" distL="0" distR="0" wp14:anchorId="3F51F200" wp14:editId="784F975C">
+            <wp:extent cx="3800475" cy="7410450"/>
+            <wp:effectExtent l="0" t="0" r="9525" b="0"/>
+            <wp:docPr id="15" name="Billede 15"/>
+            <wp:cNvGraphicFramePr>
+              <a:graphicFrameLocks xmlns:a="http://schemas.openxmlformats.org/drawingml/2006/main" noChangeAspect="1"/>
+            </wp:cNvGraphicFramePr>
+            <a:graphic xmlns:a="http://schemas.openxmlformats.org/drawingml/2006/main">
+              <a:graphicData uri="http://schemas.openxmlformats.org/drawingml/2006/picture">
+                <pic:pic xmlns:pic="http://schemas.openxmlformats.org/drawingml/2006/picture">
+                  <pic:nvPicPr>
+                    <pic:cNvPr id="1" name=""/>
+                    <pic:cNvPicPr/>
+                  </pic:nvPicPr>
+                  <pic:blipFill>
+                    <a:blip r:embed="rId62"/>
+                    <a:stretch>
+                      <a:fillRect/>
+                    </a:stretch>
+                  </pic:blipFill>
+                  <pic:spPr>
+                    <a:xfrm>
+                      <a:off x="0" y="0"/>
+                      <a:ext cx="3800475" cy="7410450"/>
+                    </a:xfrm>
+                    <a:prstGeom prst="rect">
+                      <a:avLst/>
+                    </a:prstGeom>
+                  </pic:spPr>
+                </pic:pic>
+              </a:graphicData>
+            </a:graphic>
+          </wp:inline>
+        </w:drawing>
+      </w:r>
+    </w:p>
+    <w:p>
+      <w:r>
+        <w:rPr>
+          <w:noProof/>
+          <w:lang w:eastAsia="da-DK"/>
+        </w:rPr>
+        <w:lastRenderedPageBreak/>
+        <w:drawing>
+          <wp:inline distT="0" distB="0" distL="0" distR="0" wp14:anchorId="3295BC71" wp14:editId="5BFFD715">
+            <wp:extent cx="3705225" cy="6096000"/>
+            <wp:effectExtent l="0" t="0" r="9525" b="0"/>
+            <wp:docPr id="16" name="Billede 16"/>
+            <wp:cNvGraphicFramePr>
+              <a:graphicFrameLocks xmlns:a="http://schemas.openxmlformats.org/drawingml/2006/main" noChangeAspect="1"/>
+            </wp:cNvGraphicFramePr>
+            <a:graphic xmlns:a="http://schemas.openxmlformats.org/drawingml/2006/main">
+              <a:graphicData uri="http://schemas.openxmlformats.org/drawingml/2006/picture">
+                <pic:pic xmlns:pic="http://schemas.openxmlformats.org/drawingml/2006/picture">
+                  <pic:nvPicPr>
+                    <pic:cNvPr id="1" name=""/>
+                    <pic:cNvPicPr/>
+                  </pic:nvPicPr>
+                  <pic:blipFill>
+                    <a:blip r:embed="rId63"/>
+                    <a:stretch>
+                      <a:fillRect/>
+                    </a:stretch>
+                  </pic:blipFill>
+                  <pic:spPr>
+                    <a:xfrm>
+                      <a:off x="0" y="0"/>
+                      <a:ext cx="3705225" cy="6096000"/>
+                    </a:xfrm>
+                    <a:prstGeom prst="rect">
+                      <a:avLst/>
+                    </a:prstGeom>
+                  </pic:spPr>
+                </pic:pic>
+              </a:graphicData>
+            </a:graphic>
+          </wp:inline>
+        </w:drawing>
+      </w:r>
+    </w:p>
+    <w:p>
+      <w:pPr>
+        <w:pStyle w:val="Billedtekst"/>
+        <w:keepNext/>
+      </w:pPr>
+      <w:r>
+        <w:lastRenderedPageBreak/>
+        <w:t xml:space="preserve">Bilag </w:t>
+      </w:r>
+      <w:fldSimple w:instr=" SEQ Bilag \* ARABIC ">
+        <w:r>
+          <w:rPr>
+            <w:noProof/>
+          </w:rPr>
+          <w:t>37</w:t>
+        </w:r>
+      </w:fldSimple>
+    </w:p>
+    <w:p>
+      <w:r>
+        <w:rPr>
+          <w:noProof/>
+          <w:lang w:eastAsia="da-DK"/>
+        </w:rPr>
+        <w:drawing>
+          <wp:inline distT="0" distB="0" distL="0" distR="0" wp14:anchorId="3A75C1E0" wp14:editId="4DC826C4">
+            <wp:extent cx="5153025" cy="7553325"/>
+            <wp:effectExtent l="0" t="0" r="9525" b="9525"/>
+            <wp:docPr id="17" name="Billede 17"/>
+            <wp:cNvGraphicFramePr>
+              <a:graphicFrameLocks xmlns:a="http://schemas.openxmlformats.org/drawingml/2006/main" noChangeAspect="1"/>
+            </wp:cNvGraphicFramePr>
+            <a:graphic xmlns:a="http://schemas.openxmlformats.org/drawingml/2006/main">
+              <a:graphicData uri="http://schemas.openxmlformats.org/drawingml/2006/picture">
+                <pic:pic xmlns:pic="http://schemas.openxmlformats.org/drawingml/2006/picture">
+                  <pic:nvPicPr>
+                    <pic:cNvPr id="1" name=""/>
+                    <pic:cNvPicPr/>
+                  </pic:nvPicPr>
+                  <pic:blipFill>
+                    <a:blip r:embed="rId64"/>
+                    <a:stretch>
+                      <a:fillRect/>
+                    </a:stretch>
+                  </pic:blipFill>
+                  <pic:spPr>
+                    <a:xfrm>
+                      <a:off x="0" y="0"/>
+                      <a:ext cx="5153025" cy="7553325"/>
+                    </a:xfrm>
+                    <a:prstGeom prst="rect">
+                      <a:avLst/>
+                    </a:prstGeom>
+                  </pic:spPr>
+                </pic:pic>
+              </a:graphicData>
+            </a:graphic>
+          </wp:inline>
+        </w:drawing>
+      </w:r>
+    </w:p>
+    <w:p/>
+    <w:p>
+      <w:pPr>
+        <w:pStyle w:val="Billedtekst"/>
+        <w:keepNext/>
+      </w:pPr>
+      <w:r>
+        <w:lastRenderedPageBreak/>
+        <w:t xml:space="preserve">Bilag </w:t>
+      </w:r>
+      <w:fldSimple w:instr=" SEQ Bilag \* ARABIC ">
+        <w:r>
+          <w:rPr>
+            <w:noProof/>
+          </w:rPr>
+          <w:t>38</w:t>
+        </w:r>
+      </w:fldSimple>
+    </w:p>
+    <w:p>
+      <w:r>
+        <w:rPr>
+          <w:noProof/>
+          <w:lang w:eastAsia="da-DK"/>
+        </w:rPr>
+        <w:drawing>
+          <wp:inline distT="0" distB="0" distL="0" distR="0" wp14:anchorId="4A3AE52F" wp14:editId="760F3CAB">
+            <wp:extent cx="3829050" cy="6181725"/>
+            <wp:effectExtent l="0" t="0" r="0" b="9525"/>
+            <wp:docPr id="18" name="Billede 18"/>
+            <wp:cNvGraphicFramePr>
+              <a:graphicFrameLocks xmlns:a="http://schemas.openxmlformats.org/drawingml/2006/main" noChangeAspect="1"/>
+            </wp:cNvGraphicFramePr>
+            <a:graphic xmlns:a="http://schemas.openxmlformats.org/drawingml/2006/main">
+              <a:graphicData uri="http://schemas.openxmlformats.org/drawingml/2006/picture">
+                <pic:pic xmlns:pic="http://schemas.openxmlformats.org/drawingml/2006/picture">
+                  <pic:nvPicPr>
+                    <pic:cNvPr id="1" name=""/>
+                    <pic:cNvPicPr/>
+                  </pic:nvPicPr>
+                  <pic:blipFill>
+                    <a:blip r:embed="rId65"/>
+                    <a:stretch>
+                      <a:fillRect/>
+                    </a:stretch>
+                  </pic:blipFill>
+                  <pic:spPr>
+                    <a:xfrm>
+                      <a:off x="0" y="0"/>
+                      <a:ext cx="3829050" cy="6181725"/>
+                    </a:xfrm>
+                    <a:prstGeom prst="rect">
+                      <a:avLst/>
+                    </a:prstGeom>
+                  </pic:spPr>
+                </pic:pic>
+              </a:graphicData>
+            </a:graphic>
+          </wp:inline>
+        </w:drawing>
+      </w:r>
+    </w:p>
+    <w:p>
+      <w:pPr>
+        <w:pStyle w:val="Billedtekst"/>
+        <w:keepNext/>
+      </w:pPr>
+      <w:r>
+        <w:lastRenderedPageBreak/>
+        <w:t xml:space="preserve">Bilag </w:t>
+      </w:r>
+      <w:fldSimple w:instr=" SEQ Bilag \* ARABIC ">
+        <w:r>
+          <w:rPr>
+            <w:noProof/>
+          </w:rPr>
+          <w:t>39</w:t>
+        </w:r>
+      </w:fldSimple>
+    </w:p>
+    <w:p>
+      <w:r>
+        <w:rPr>
+          <w:noProof/>
+          <w:lang w:eastAsia="da-DK"/>
+        </w:rPr>
+        <w:drawing>
+          <wp:inline distT="0" distB="0" distL="0" distR="0" wp14:anchorId="32A845F3" wp14:editId="48774D90">
+            <wp:extent cx="5334000" cy="7353300"/>
+            <wp:effectExtent l="0" t="0" r="0" b="0"/>
+            <wp:docPr id="19" name="Billede 19"/>
+            <wp:cNvGraphicFramePr>
+              <a:graphicFrameLocks xmlns:a="http://schemas.openxmlformats.org/drawingml/2006/main" noChangeAspect="1"/>
+            </wp:cNvGraphicFramePr>
+            <a:graphic xmlns:a="http://schemas.openxmlformats.org/drawingml/2006/main">
+              <a:graphicData uri="http://schemas.openxmlformats.org/drawingml/2006/picture">
+                <pic:pic xmlns:pic="http://schemas.openxmlformats.org/drawingml/2006/picture">
+                  <pic:nvPicPr>
+                    <pic:cNvPr id="1" name=""/>
+                    <pic:cNvPicPr/>
+                  </pic:nvPicPr>
+                  <pic:blipFill>
+                    <a:blip r:embed="rId66"/>
+                    <a:stretch>
+                      <a:fillRect/>
+                    </a:stretch>
+                  </pic:blipFill>
+                  <pic:spPr>
+                    <a:xfrm>
+                      <a:off x="0" y="0"/>
+                      <a:ext cx="5334000" cy="7353300"/>
+                    </a:xfrm>
+                    <a:prstGeom prst="rect">
+                      <a:avLst/>
+                    </a:prstGeom>
+                  </pic:spPr>
+                </pic:pic>
+              </a:graphicData>
+            </a:graphic>
+          </wp:inline>
+        </w:drawing>
+      </w:r>
+    </w:p>
+    <w:p>
+      <w:r>
+        <w:rPr>
+          <w:noProof/>
+          <w:lang w:eastAsia="da-DK"/>
+        </w:rPr>
+        <w:lastRenderedPageBreak/>
+        <w:drawing>
+          <wp:inline distT="0" distB="0" distL="0" distR="0" wp14:anchorId="469E086E" wp14:editId="17053E72">
+            <wp:extent cx="3038475" cy="2886075"/>
+            <wp:effectExtent l="0" t="0" r="9525" b="9525"/>
+            <wp:docPr id="20" name="Billede 20"/>
+            <wp:cNvGraphicFramePr>
+              <a:graphicFrameLocks xmlns:a="http://schemas.openxmlformats.org/drawingml/2006/main" noChangeAspect="1"/>
+            </wp:cNvGraphicFramePr>
+            <a:graphic xmlns:a="http://schemas.openxmlformats.org/drawingml/2006/main">
+              <a:graphicData uri="http://schemas.openxmlformats.org/drawingml/2006/picture">
+                <pic:pic xmlns:pic="http://schemas.openxmlformats.org/drawingml/2006/picture">
+                  <pic:nvPicPr>
+                    <pic:cNvPr id="1" name=""/>
+                    <pic:cNvPicPr/>
+                  </pic:nvPicPr>
+                  <pic:blipFill>
+                    <a:blip r:embed="rId67"/>
+                    <a:stretch>
+                      <a:fillRect/>
+                    </a:stretch>
+                  </pic:blipFill>
+                  <pic:spPr>
+                    <a:xfrm>
+                      <a:off x="0" y="0"/>
+                      <a:ext cx="3038475" cy="2886075"/>
+                    </a:xfrm>
+                    <a:prstGeom prst="rect">
+                      <a:avLst/>
+                    </a:prstGeom>
+                  </pic:spPr>
+                </pic:pic>
+              </a:graphicData>
+            </a:graphic>
+          </wp:inline>
+        </w:drawing>
+      </w:r>
       <w:bookmarkStart w:id="0" w:name="_GoBack"/>
       <w:bookmarkEnd w:id="0"/>
-    </w:p>
-    <w:p>
-      <w:pPr>
-        <w:pStyle w:val="Billedtekst"/>
-        <w:keepNext/>
-      </w:pPr>
-      <w:r>
-        <w:lastRenderedPageBreak/>
-        <w:t xml:space="preserve">Bilag </w:t>
-      </w:r>
-      <w:r>
-        <w:fldChar w:fldCharType="begin"/>
-      </w:r>
-      <w:r>
-        <w:instrText xml:space="preserve"> SEQ Bilag \* ARABIC </w:instrText>
-      </w:r>
-      <w:r>
-        <w:fldChar w:fldCharType="separate"/>
-      </w:r>
-      <w:r>
-        <w:rPr>
-          <w:noProof/>
-        </w:rPr>
-        <w:t>20</w:t>
-      </w:r>
-      <w:r>
-        <w:rPr>
-          <w:noProof/>
-        </w:rPr>
-        <w:fldChar w:fldCharType="end"/>
-      </w:r>
-    </w:p>
-    <w:p>
-      <w:r>
-        <w:object w:dxaOrig="20505" w:dyaOrig="11191">
-          <v:shape id="_x0000_i1038" type="#_x0000_t75" style="width:481.8pt;height:262.8pt" o:ole="">
-            <v:imagedata r:id="rId37" o:title=""/>
-          </v:shape>
-          <o:OLEObject Type="Embed" ProgID="Visio.Drawing.15" ShapeID="_x0000_i1038" DrawAspect="Content" ObjectID="_1494307235" r:id="rId38"/>
-        </w:object>
-      </w:r>
-    </w:p>
-    <w:p/>
-    <w:p>
-      <w:pPr>
-        <w:pStyle w:val="Billedtekst"/>
-        <w:keepNext/>
-      </w:pPr>
-      <w:r>
-        <w:t xml:space="preserve">Bilag </w:t>
-      </w:r>
-      <w:r>
-        <w:fldChar w:fldCharType="begin"/>
-      </w:r>
-      <w:r>
-        <w:instrText xml:space="preserve"> SEQ Bilag \* ARABIC </w:instrText>
-      </w:r>
-      <w:r>
-        <w:fldChar w:fldCharType="separate"/>
-      </w:r>
-      <w:r>
-        <w:rPr>
-          <w:noProof/>
-        </w:rPr>
-        <w:t>21</w:t>
-      </w:r>
-      <w:r>
-        <w:rPr>
-          <w:noProof/>
-        </w:rPr>
-        <w:fldChar w:fldCharType="end"/>
-      </w:r>
-    </w:p>
-    <w:p>
-      <w:r>
-        <w:object w:dxaOrig="17550" w:dyaOrig="11655">
-          <v:shape id="_x0000_i1039" type="#_x0000_t75" style="width:481.8pt;height:319.8pt" o:ole="">
-            <v:imagedata r:id="rId39" o:title=""/>
-          </v:shape>
-          <o:OLEObject Type="Embed" ProgID="Visio.Drawing.15" ShapeID="_x0000_i1039" DrawAspect="Content" ObjectID="_1494307236" r:id="rId40"/>
-        </w:object>
-      </w:r>
-    </w:p>
-    <w:p>
-      <w:pPr>
-        <w:pStyle w:val="Billedtekst"/>
-        <w:keepNext/>
-      </w:pPr>
-      <w:r>
-        <w:lastRenderedPageBreak/>
-        <w:t xml:space="preserve">Bilag </w:t>
-      </w:r>
-      <w:r>
-        <w:fldChar w:fldCharType="begin"/>
-      </w:r>
-      <w:r>
-        <w:instrText xml:space="preserve"> SEQ Bilag \* ARABIC </w:instrText>
-      </w:r>
-      <w:r>
-        <w:fldChar w:fldCharType="separate"/>
-      </w:r>
-      <w:r>
-        <w:rPr>
-          <w:noProof/>
-        </w:rPr>
-        <w:t>22</w:t>
-      </w:r>
-      <w:r>
-        <w:rPr>
-          <w:noProof/>
-        </w:rPr>
-        <w:fldChar w:fldCharType="end"/>
-      </w:r>
-    </w:p>
-    <w:p>
-      <w:r>
-        <w:object w:dxaOrig="10935" w:dyaOrig="7501">
-          <v:shape id="_x0000_i1040" type="#_x0000_t75" style="width:481.8pt;height:330.6pt" o:ole="">
-            <v:imagedata r:id="rId41" o:title=""/>
-          </v:shape>
-          <o:OLEObject Type="Embed" ProgID="Visio.Drawing.15" ShapeID="_x0000_i1040" DrawAspect="Content" ObjectID="_1494307237" r:id="rId42"/>
-        </w:object>
-      </w:r>
-    </w:p>
-    <w:p/>
-    <w:p>
-      <w:pPr>
-        <w:pStyle w:val="Billedtekst"/>
-        <w:keepNext/>
-      </w:pPr>
-      <w:r>
-        <w:lastRenderedPageBreak/>
-        <w:t xml:space="preserve">Bilag </w:t>
-      </w:r>
-      <w:r>
-        <w:fldChar w:fldCharType="begin"/>
-      </w:r>
-      <w:r>
-        <w:instrText xml:space="preserve"> SEQ</w:instrText>
-      </w:r>
-      <w:r>
-        <w:instrText xml:space="preserve"> Bilag \* ARABIC </w:instrText>
-      </w:r>
-      <w:r>
-        <w:fldChar w:fldCharType="separate"/>
-      </w:r>
-      <w:r>
-        <w:rPr>
-          <w:noProof/>
-        </w:rPr>
-        <w:t>23</w:t>
-      </w:r>
-      <w:r>
-        <w:rPr>
-          <w:noProof/>
-        </w:rPr>
-        <w:fldChar w:fldCharType="end"/>
-      </w:r>
-    </w:p>
-    <w:p>
-      <w:r>
-        <w:object w:dxaOrig="9930" w:dyaOrig="6541">
-          <v:shape id="_x0000_i1041" type="#_x0000_t75" style="width:481.8pt;height:317.4pt" o:ole="">
-            <v:imagedata r:id="rId43" o:title=""/>
-          </v:shape>
-          <o:OLEObject Type="Embed" ProgID="Visio.Drawing.15" ShapeID="_x0000_i1041" DrawAspect="Content" ObjectID="_1494307238" r:id="rId44"/>
-        </w:object>
-      </w:r>
-    </w:p>
-    <w:p>
-      <w:pPr>
-        <w:pStyle w:val="Billedtekst"/>
-        <w:keepNext/>
-      </w:pPr>
-      <w:r>
-        <w:lastRenderedPageBreak/>
-        <w:t xml:space="preserve">Bilag </w:t>
-      </w:r>
-      <w:r>
-        <w:fldChar w:fldCharType="begin"/>
-      </w:r>
-      <w:r>
-        <w:instrText xml:space="preserve"> SEQ Bilag \* ARABIC </w:instrText>
-      </w:r>
-      <w:r>
-        <w:fldChar w:fldCharType="separate"/>
-      </w:r>
-      <w:r>
-        <w:rPr>
-          <w:noProof/>
-        </w:rPr>
-        <w:t>24</w:t>
-      </w:r>
-      <w:r>
-        <w:rPr>
-          <w:noProof/>
-        </w:rPr>
-        <w:fldChar w:fldCharType="end"/>
-      </w:r>
-    </w:p>
-    <w:p>
-      <w:r>
-        <w:object w:dxaOrig="9930" w:dyaOrig="6541">
-          <v:shape id="_x0000_i1042" type="#_x0000_t75" style="width:481.8pt;height:317.4pt" o:ole="">
-            <v:imagedata r:id="rId45" o:title=""/>
-          </v:shape>
-          <o:OLEObject Type="Embed" ProgID="Visio.Drawing.15" ShapeID="_x0000_i1042" DrawAspect="Content" ObjectID="_1494307239" r:id="rId46"/>
-        </w:object>
-      </w:r>
-    </w:p>
-    <w:p/>
-    <w:p/>
-    <w:p>
-      <w:pPr>
-        <w:pStyle w:val="Billedtekst"/>
-        <w:keepNext/>
-      </w:pPr>
-      <w:r>
-        <w:lastRenderedPageBreak/>
-        <w:t xml:space="preserve">Bilag </w:t>
-      </w:r>
-      <w:r>
-        <w:fldChar w:fldCharType="begin"/>
-      </w:r>
-      <w:r>
-        <w:instrText xml:space="preserve"> SEQ Bilag \* ARABIC </w:instrText>
-      </w:r>
-      <w:r>
-        <w:fldChar w:fldCharType="separate"/>
-      </w:r>
-      <w:r>
-        <w:rPr>
-          <w:noProof/>
-        </w:rPr>
-        <w:t>25</w:t>
-      </w:r>
-      <w:r>
-        <w:rPr>
-          <w:noProof/>
-        </w:rPr>
-        <w:fldChar w:fldCharType="end"/>
-      </w:r>
-    </w:p>
-    <w:p>
-      <w:r>
-        <w:object w:dxaOrig="7860" w:dyaOrig="6211">
-          <v:shape id="_x0000_i1043" type="#_x0000_t75" style="width:393pt;height:310.8pt" o:ole="">
-            <v:imagedata r:id="rId47" o:title=""/>
-          </v:shape>
-          <o:OLEObject Type="Embed" ProgID="Visio.Drawing.15" ShapeID="_x0000_i1043" DrawAspect="Content" ObjectID="_1494307240" r:id="rId48"/>
-        </w:object>
-      </w:r>
-    </w:p>
-    <w:p/>
-    <w:p/>
-    <w:p>
-      <w:pPr>
-        <w:pStyle w:val="Billedtekst"/>
-        <w:keepNext/>
-      </w:pPr>
-      <w:r>
-        <w:t xml:space="preserve">Bilag </w:t>
-      </w:r>
-      <w:r>
-        <w:fldChar w:fldCharType="begin"/>
-      </w:r>
-      <w:r>
-        <w:instrText xml:space="preserve"> SEQ Bilag \* ARABIC </w:instrText>
-      </w:r>
-      <w:r>
-        <w:fldChar w:fldCharType="separate"/>
-      </w:r>
-      <w:r>
-        <w:rPr>
-          <w:noProof/>
-        </w:rPr>
-        <w:t>26</w:t>
-      </w:r>
-      <w:r>
-        <w:rPr>
-          <w:noProof/>
-        </w:rPr>
-        <w:fldChar w:fldCharType="end"/>
-      </w:r>
-    </w:p>
-    <w:p>
-      <w:r>
-        <w:object w:dxaOrig="13441" w:dyaOrig="4080">
-          <v:shape id="_x0000_i1044" type="#_x0000_t75" style="width:481.8pt;height:146.4pt" o:ole="">
-            <v:imagedata r:id="rId49" o:title=""/>
-          </v:shape>
-          <o:OLEObject Type="Embed" ProgID="Visio.Drawing.15" ShapeID="_x0000_i1044" DrawAspect="Content" ObjectID="_1494307241" r:id="rId50"/>
-        </w:object>
-      </w:r>
-    </w:p>
-    <w:p/>
-    <w:p>
-      <w:pPr>
-        <w:pStyle w:val="Billedtekst"/>
-        <w:keepNext/>
-      </w:pPr>
-      <w:r>
-        <w:lastRenderedPageBreak/>
-        <w:t xml:space="preserve">Bilag </w:t>
-      </w:r>
-      <w:r>
-        <w:fldChar w:fldCharType="begin"/>
-      </w:r>
-      <w:r>
-        <w:instrText xml:space="preserve"> SEQ Bilag \* ARABIC </w:instrText>
-      </w:r>
-      <w:r>
-        <w:fldChar w:fldCharType="separate"/>
-      </w:r>
-      <w:r>
-        <w:rPr>
-          <w:noProof/>
-        </w:rPr>
-        <w:t>27</w:t>
-      </w:r>
-      <w:r>
-        <w:rPr>
-          <w:noProof/>
-        </w:rPr>
-        <w:fldChar w:fldCharType="end"/>
-      </w:r>
-    </w:p>
-    <w:p>
-      <w:r>
-        <w:object w:dxaOrig="9300" w:dyaOrig="6660">
-          <v:shape id="_x0000_i1045" type="#_x0000_t75" style="width:465pt;height:333pt" o:ole="">
-            <v:imagedata r:id="rId51" o:title=""/>
-          </v:shape>
-          <o:OLEObject Type="Embed" ProgID="Visio.Drawing.15" ShapeID="_x0000_i1045" DrawAspect="Content" ObjectID="_1494307242" r:id="rId52"/>
-        </w:object>
-      </w:r>
     </w:p>
     <w:sectPr>
       <w:pgSz w:w="11906" w:h="16838"/>

</xml_diff>